<commit_message>
Assignment04 screen captures added
</commit_message>
<xml_diff>
--- a/Assignment04/UCSD-EmbLin-L4-Chandrashekhar-Rangnekar.docx
+++ b/Assignment04/UCSD-EmbLin-L4-Chandrashekhar-Rangnekar.docx
@@ -14,7 +14,550 @@
       </w:r>
     </w:p>
     <w:p/>
+    <w:p>
+      <w:r>
+        <w:t xml:space="preserve">Command - </w:t>
+      </w:r>
+      <w:proofErr w:type="spellStart"/>
+      <w:r>
+        <w:t>sudo</w:t>
+      </w:r>
+      <w:proofErr w:type="spellEnd"/>
+      <w:r>
+        <w:t xml:space="preserve"> apt-cache search </w:t>
+      </w:r>
+      <w:proofErr w:type="spellStart"/>
+      <w:r>
+        <w:t>gpio</w:t>
+      </w:r>
+      <w:proofErr w:type="spellEnd"/>
+    </w:p>
+    <w:p>
+      <w:r>
+        <w:rPr>
+          <w:noProof/>
+        </w:rPr>
+        <w:drawing>
+          <wp:inline distT="0" distB="0" distL="0" distR="0" wp14:anchorId="106CFE66" wp14:editId="79A17841">
+            <wp:extent cx="5943600" cy="3714750"/>
+            <wp:effectExtent l="0" t="0" r="0" b="6350"/>
+            <wp:docPr id="1735231028" name="Picture 1" descr="A screenshot of a computer program&#10;&#10;Description automatically generated"/>
+            <wp:cNvGraphicFramePr>
+              <a:graphicFrameLocks xmlns:a="http://schemas.openxmlformats.org/drawingml/2006/main" noChangeAspect="1"/>
+            </wp:cNvGraphicFramePr>
+            <a:graphic xmlns:a="http://schemas.openxmlformats.org/drawingml/2006/main">
+              <a:graphicData uri="http://schemas.openxmlformats.org/drawingml/2006/picture">
+                <pic:pic xmlns:pic="http://schemas.openxmlformats.org/drawingml/2006/picture">
+                  <pic:nvPicPr>
+                    <pic:cNvPr id="1735231028" name="Picture 1" descr="A screenshot of a computer program&#10;&#10;Description automatically generated"/>
+                    <pic:cNvPicPr/>
+                  </pic:nvPicPr>
+                  <pic:blipFill>
+                    <a:blip r:embed="rId4" cstate="print">
+                      <a:extLst>
+                        <a:ext uri="{28A0092B-C50C-407E-A947-70E740481C1C}">
+                          <a14:useLocalDpi xmlns:a14="http://schemas.microsoft.com/office/drawing/2010/main" val="0"/>
+                        </a:ext>
+                      </a:extLst>
+                    </a:blip>
+                    <a:stretch>
+                      <a:fillRect/>
+                    </a:stretch>
+                  </pic:blipFill>
+                  <pic:spPr>
+                    <a:xfrm>
+                      <a:off x="0" y="0"/>
+                      <a:ext cx="5943600" cy="3714750"/>
+                    </a:xfrm>
+                    <a:prstGeom prst="rect">
+                      <a:avLst/>
+                    </a:prstGeom>
+                  </pic:spPr>
+                </pic:pic>
+              </a:graphicData>
+            </a:graphic>
+          </wp:inline>
+        </w:drawing>
+      </w:r>
+    </w:p>
+    <w:p>
+      <w:r>
+        <w:t xml:space="preserve">Command - </w:t>
+      </w:r>
+      <w:proofErr w:type="spellStart"/>
+      <w:r>
+        <w:t>dpkg</w:t>
+      </w:r>
+      <w:proofErr w:type="spellEnd"/>
+      <w:r>
+        <w:t xml:space="preserve"> -L </w:t>
+      </w:r>
+      <w:proofErr w:type="spellStart"/>
+      <w:r>
+        <w:t>libpigpio</w:t>
+      </w:r>
+      <w:proofErr w:type="spellEnd"/>
+      <w:r>
+        <w:t>-dev</w:t>
+      </w:r>
+    </w:p>
+    <w:p>
+      <w:r>
+        <w:rPr>
+          <w:noProof/>
+        </w:rPr>
+        <w:drawing>
+          <wp:inline distT="0" distB="0" distL="0" distR="0" wp14:anchorId="0091073F" wp14:editId="438C54E4">
+            <wp:extent cx="5943600" cy="3714750"/>
+            <wp:effectExtent l="0" t="0" r="0" b="6350"/>
+            <wp:docPr id="612806953" name="Picture 2" descr="A screenshot of a computer&#10;&#10;Description automatically generated"/>
+            <wp:cNvGraphicFramePr>
+              <a:graphicFrameLocks xmlns:a="http://schemas.openxmlformats.org/drawingml/2006/main" noChangeAspect="1"/>
+            </wp:cNvGraphicFramePr>
+            <a:graphic xmlns:a="http://schemas.openxmlformats.org/drawingml/2006/main">
+              <a:graphicData uri="http://schemas.openxmlformats.org/drawingml/2006/picture">
+                <pic:pic xmlns:pic="http://schemas.openxmlformats.org/drawingml/2006/picture">
+                  <pic:nvPicPr>
+                    <pic:cNvPr id="612806953" name="Picture 2" descr="A screenshot of a computer&#10;&#10;Description automatically generated"/>
+                    <pic:cNvPicPr/>
+                  </pic:nvPicPr>
+                  <pic:blipFill>
+                    <a:blip r:embed="rId5" cstate="print">
+                      <a:extLst>
+                        <a:ext uri="{28A0092B-C50C-407E-A947-70E740481C1C}">
+                          <a14:useLocalDpi xmlns:a14="http://schemas.microsoft.com/office/drawing/2010/main" val="0"/>
+                        </a:ext>
+                      </a:extLst>
+                    </a:blip>
+                    <a:stretch>
+                      <a:fillRect/>
+                    </a:stretch>
+                  </pic:blipFill>
+                  <pic:spPr>
+                    <a:xfrm>
+                      <a:off x="0" y="0"/>
+                      <a:ext cx="5943600" cy="3714750"/>
+                    </a:xfrm>
+                    <a:prstGeom prst="rect">
+                      <a:avLst/>
+                    </a:prstGeom>
+                  </pic:spPr>
+                </pic:pic>
+              </a:graphicData>
+            </a:graphic>
+          </wp:inline>
+        </w:drawing>
+      </w:r>
+    </w:p>
+    <w:p>
+      <w:proofErr w:type="spellStart"/>
+      <w:r>
+        <w:lastRenderedPageBreak/>
+        <w:t>SourceCode</w:t>
+      </w:r>
+      <w:proofErr w:type="spellEnd"/>
+      <w:r>
+        <w:t xml:space="preserve"> – led21-blink.c</w:t>
+      </w:r>
+    </w:p>
+    <w:p>
+      <w:r>
+        <w:rPr>
+          <w:noProof/>
+        </w:rPr>
+        <w:drawing>
+          <wp:inline distT="0" distB="0" distL="0" distR="0" wp14:anchorId="52905B91" wp14:editId="6DF9BAED">
+            <wp:extent cx="5943600" cy="3714750"/>
+            <wp:effectExtent l="0" t="0" r="0" b="6350"/>
+            <wp:docPr id="2066399170" name="Picture 1" descr="A computer screen with white text and colorful text&#10;&#10;Description automatically generated"/>
+            <wp:cNvGraphicFramePr>
+              <a:graphicFrameLocks xmlns:a="http://schemas.openxmlformats.org/drawingml/2006/main" noChangeAspect="1"/>
+            </wp:cNvGraphicFramePr>
+            <a:graphic xmlns:a="http://schemas.openxmlformats.org/drawingml/2006/main">
+              <a:graphicData uri="http://schemas.openxmlformats.org/drawingml/2006/picture">
+                <pic:pic xmlns:pic="http://schemas.openxmlformats.org/drawingml/2006/picture">
+                  <pic:nvPicPr>
+                    <pic:cNvPr id="2066399170" name="Picture 1" descr="A computer screen with white text and colorful text&#10;&#10;Description automatically generated"/>
+                    <pic:cNvPicPr/>
+                  </pic:nvPicPr>
+                  <pic:blipFill>
+                    <a:blip r:embed="rId6" cstate="print">
+                      <a:extLst>
+                        <a:ext uri="{28A0092B-C50C-407E-A947-70E740481C1C}">
+                          <a14:useLocalDpi xmlns:a14="http://schemas.microsoft.com/office/drawing/2010/main" val="0"/>
+                        </a:ext>
+                      </a:extLst>
+                    </a:blip>
+                    <a:stretch>
+                      <a:fillRect/>
+                    </a:stretch>
+                  </pic:blipFill>
+                  <pic:spPr>
+                    <a:xfrm>
+                      <a:off x="0" y="0"/>
+                      <a:ext cx="5943600" cy="3714750"/>
+                    </a:xfrm>
+                    <a:prstGeom prst="rect">
+                      <a:avLst/>
+                    </a:prstGeom>
+                  </pic:spPr>
+                </pic:pic>
+              </a:graphicData>
+            </a:graphic>
+          </wp:inline>
+        </w:drawing>
+      </w:r>
+    </w:p>
     <w:p/>
+    <w:p>
+      <w:proofErr w:type="spellStart"/>
+      <w:r>
+        <w:t>SourceCode</w:t>
+      </w:r>
+      <w:proofErr w:type="spellEnd"/>
+      <w:r>
+        <w:t xml:space="preserve"> – led21-blink.c</w:t>
+      </w:r>
+    </w:p>
+    <w:p>
+      <w:r>
+        <w:rPr>
+          <w:noProof/>
+        </w:rPr>
+        <w:drawing>
+          <wp:inline distT="0" distB="0" distL="0" distR="0" wp14:anchorId="6A3A29E0" wp14:editId="3D2FCDDF">
+            <wp:extent cx="5943600" cy="3714750"/>
+            <wp:effectExtent l="0" t="0" r="0" b="6350"/>
+            <wp:docPr id="301740193" name="Picture 2" descr="A computer screen with text and images&#10;&#10;Description automatically generated"/>
+            <wp:cNvGraphicFramePr>
+              <a:graphicFrameLocks xmlns:a="http://schemas.openxmlformats.org/drawingml/2006/main" noChangeAspect="1"/>
+            </wp:cNvGraphicFramePr>
+            <a:graphic xmlns:a="http://schemas.openxmlformats.org/drawingml/2006/main">
+              <a:graphicData uri="http://schemas.openxmlformats.org/drawingml/2006/picture">
+                <pic:pic xmlns:pic="http://schemas.openxmlformats.org/drawingml/2006/picture">
+                  <pic:nvPicPr>
+                    <pic:cNvPr id="301740193" name="Picture 2" descr="A computer screen with text and images&#10;&#10;Description automatically generated"/>
+                    <pic:cNvPicPr/>
+                  </pic:nvPicPr>
+                  <pic:blipFill>
+                    <a:blip r:embed="rId7" cstate="print">
+                      <a:extLst>
+                        <a:ext uri="{28A0092B-C50C-407E-A947-70E740481C1C}">
+                          <a14:useLocalDpi xmlns:a14="http://schemas.microsoft.com/office/drawing/2010/main" val="0"/>
+                        </a:ext>
+                      </a:extLst>
+                    </a:blip>
+                    <a:stretch>
+                      <a:fillRect/>
+                    </a:stretch>
+                  </pic:blipFill>
+                  <pic:spPr>
+                    <a:xfrm>
+                      <a:off x="0" y="0"/>
+                      <a:ext cx="5943600" cy="3714750"/>
+                    </a:xfrm>
+                    <a:prstGeom prst="rect">
+                      <a:avLst/>
+                    </a:prstGeom>
+                  </pic:spPr>
+                </pic:pic>
+              </a:graphicData>
+            </a:graphic>
+          </wp:inline>
+        </w:drawing>
+      </w:r>
+    </w:p>
+    <w:p/>
+    <w:p>
+      <w:r>
+        <w:lastRenderedPageBreak/>
+        <w:t xml:space="preserve">Command - </w:t>
+      </w:r>
+      <w:proofErr w:type="spellStart"/>
+      <w:r>
+        <w:t>sudo</w:t>
+      </w:r>
+      <w:proofErr w:type="spellEnd"/>
+      <w:r>
+        <w:t xml:space="preserve"> </w:t>
+      </w:r>
+      <w:proofErr w:type="spellStart"/>
+      <w:r>
+        <w:t>raspi</w:t>
+      </w:r>
+      <w:proofErr w:type="spellEnd"/>
+      <w:r>
+        <w:t>-config</w:t>
+      </w:r>
+    </w:p>
+    <w:p>
+      <w:r>
+        <w:rPr>
+          <w:noProof/>
+        </w:rPr>
+        <w:drawing>
+          <wp:inline distT="0" distB="0" distL="0" distR="0" wp14:anchorId="6CE68B22" wp14:editId="7557926F">
+            <wp:extent cx="5943600" cy="3714750"/>
+            <wp:effectExtent l="0" t="0" r="0" b="6350"/>
+            <wp:docPr id="417042865" name="Picture 4" descr="A computer screen shot of a blue screen&#10;&#10;Description automatically generated"/>
+            <wp:cNvGraphicFramePr>
+              <a:graphicFrameLocks xmlns:a="http://schemas.openxmlformats.org/drawingml/2006/main" noChangeAspect="1"/>
+            </wp:cNvGraphicFramePr>
+            <a:graphic xmlns:a="http://schemas.openxmlformats.org/drawingml/2006/main">
+              <a:graphicData uri="http://schemas.openxmlformats.org/drawingml/2006/picture">
+                <pic:pic xmlns:pic="http://schemas.openxmlformats.org/drawingml/2006/picture">
+                  <pic:nvPicPr>
+                    <pic:cNvPr id="417042865" name="Picture 4" descr="A computer screen shot of a blue screen&#10;&#10;Description automatically generated"/>
+                    <pic:cNvPicPr/>
+                  </pic:nvPicPr>
+                  <pic:blipFill>
+                    <a:blip r:embed="rId8" cstate="print">
+                      <a:extLst>
+                        <a:ext uri="{28A0092B-C50C-407E-A947-70E740481C1C}">
+                          <a14:useLocalDpi xmlns:a14="http://schemas.microsoft.com/office/drawing/2010/main" val="0"/>
+                        </a:ext>
+                      </a:extLst>
+                    </a:blip>
+                    <a:stretch>
+                      <a:fillRect/>
+                    </a:stretch>
+                  </pic:blipFill>
+                  <pic:spPr>
+                    <a:xfrm>
+                      <a:off x="0" y="0"/>
+                      <a:ext cx="5943600" cy="3714750"/>
+                    </a:xfrm>
+                    <a:prstGeom prst="rect">
+                      <a:avLst/>
+                    </a:prstGeom>
+                  </pic:spPr>
+                </pic:pic>
+              </a:graphicData>
+            </a:graphic>
+          </wp:inline>
+        </w:drawing>
+      </w:r>
+    </w:p>
+    <w:p>
+      <w:r>
+        <w:rPr>
+          <w:noProof/>
+        </w:rPr>
+        <w:drawing>
+          <wp:inline distT="0" distB="0" distL="0" distR="0" wp14:anchorId="4129BAFF" wp14:editId="039E921A">
+            <wp:extent cx="5943600" cy="3714750"/>
+            <wp:effectExtent l="0" t="0" r="0" b="6350"/>
+            <wp:docPr id="1429212605" name="Picture 5" descr="A computer screen shot of a computer&#10;&#10;Description automatically generated"/>
+            <wp:cNvGraphicFramePr>
+              <a:graphicFrameLocks xmlns:a="http://schemas.openxmlformats.org/drawingml/2006/main" noChangeAspect="1"/>
+            </wp:cNvGraphicFramePr>
+            <a:graphic xmlns:a="http://schemas.openxmlformats.org/drawingml/2006/main">
+              <a:graphicData uri="http://schemas.openxmlformats.org/drawingml/2006/picture">
+                <pic:pic xmlns:pic="http://schemas.openxmlformats.org/drawingml/2006/picture">
+                  <pic:nvPicPr>
+                    <pic:cNvPr id="1429212605" name="Picture 5" descr="A computer screen shot of a computer&#10;&#10;Description automatically generated"/>
+                    <pic:cNvPicPr/>
+                  </pic:nvPicPr>
+                  <pic:blipFill>
+                    <a:blip r:embed="rId9" cstate="print">
+                      <a:extLst>
+                        <a:ext uri="{28A0092B-C50C-407E-A947-70E740481C1C}">
+                          <a14:useLocalDpi xmlns:a14="http://schemas.microsoft.com/office/drawing/2010/main" val="0"/>
+                        </a:ext>
+                      </a:extLst>
+                    </a:blip>
+                    <a:stretch>
+                      <a:fillRect/>
+                    </a:stretch>
+                  </pic:blipFill>
+                  <pic:spPr>
+                    <a:xfrm>
+                      <a:off x="0" y="0"/>
+                      <a:ext cx="5943600" cy="3714750"/>
+                    </a:xfrm>
+                    <a:prstGeom prst="rect">
+                      <a:avLst/>
+                    </a:prstGeom>
+                  </pic:spPr>
+                </pic:pic>
+              </a:graphicData>
+            </a:graphic>
+          </wp:inline>
+        </w:drawing>
+      </w:r>
+    </w:p>
+    <w:p>
+      <w:r>
+        <w:rPr>
+          <w:noProof/>
+        </w:rPr>
+        <w:lastRenderedPageBreak/>
+        <w:drawing>
+          <wp:inline distT="0" distB="0" distL="0" distR="0" wp14:anchorId="05B23C39" wp14:editId="7858D98B">
+            <wp:extent cx="5943600" cy="3714750"/>
+            <wp:effectExtent l="0" t="0" r="0" b="6350"/>
+            <wp:docPr id="458988580" name="Picture 6" descr="A screenshot of a computer&#10;&#10;Description automatically generated"/>
+            <wp:cNvGraphicFramePr>
+              <a:graphicFrameLocks xmlns:a="http://schemas.openxmlformats.org/drawingml/2006/main" noChangeAspect="1"/>
+            </wp:cNvGraphicFramePr>
+            <a:graphic xmlns:a="http://schemas.openxmlformats.org/drawingml/2006/main">
+              <a:graphicData uri="http://schemas.openxmlformats.org/drawingml/2006/picture">
+                <pic:pic xmlns:pic="http://schemas.openxmlformats.org/drawingml/2006/picture">
+                  <pic:nvPicPr>
+                    <pic:cNvPr id="458988580" name="Picture 6" descr="A screenshot of a computer&#10;&#10;Description automatically generated"/>
+                    <pic:cNvPicPr/>
+                  </pic:nvPicPr>
+                  <pic:blipFill>
+                    <a:blip r:embed="rId10" cstate="print">
+                      <a:extLst>
+                        <a:ext uri="{28A0092B-C50C-407E-A947-70E740481C1C}">
+                          <a14:useLocalDpi xmlns:a14="http://schemas.microsoft.com/office/drawing/2010/main" val="0"/>
+                        </a:ext>
+                      </a:extLst>
+                    </a:blip>
+                    <a:stretch>
+                      <a:fillRect/>
+                    </a:stretch>
+                  </pic:blipFill>
+                  <pic:spPr>
+                    <a:xfrm>
+                      <a:off x="0" y="0"/>
+                      <a:ext cx="5943600" cy="3714750"/>
+                    </a:xfrm>
+                    <a:prstGeom prst="rect">
+                      <a:avLst/>
+                    </a:prstGeom>
+                  </pic:spPr>
+                </pic:pic>
+              </a:graphicData>
+            </a:graphic>
+          </wp:inline>
+        </w:drawing>
+      </w:r>
+    </w:p>
+    <w:p/>
+    <w:p>
+      <w:proofErr w:type="gramStart"/>
+      <w:r>
+        <w:t>Command  -</w:t>
+      </w:r>
+      <w:proofErr w:type="gramEnd"/>
+      <w:r>
+        <w:t xml:space="preserve"> </w:t>
+      </w:r>
+      <w:proofErr w:type="spellStart"/>
+      <w:r>
+        <w:t>lsmod</w:t>
+      </w:r>
+      <w:proofErr w:type="spellEnd"/>
+      <w:r>
+        <w:t xml:space="preserve"> | head</w:t>
+      </w:r>
+    </w:p>
+    <w:p>
+      <w:r>
+        <w:rPr>
+          <w:noProof/>
+        </w:rPr>
+        <w:drawing>
+          <wp:inline distT="0" distB="0" distL="0" distR="0" wp14:anchorId="06B84CD9" wp14:editId="06D018EC">
+            <wp:extent cx="5943600" cy="3714750"/>
+            <wp:effectExtent l="0" t="0" r="0" b="6350"/>
+            <wp:docPr id="2099003082" name="Picture 7" descr="A screenshot of a computer&#10;&#10;Description automatically generated"/>
+            <wp:cNvGraphicFramePr>
+              <a:graphicFrameLocks xmlns:a="http://schemas.openxmlformats.org/drawingml/2006/main" noChangeAspect="1"/>
+            </wp:cNvGraphicFramePr>
+            <a:graphic xmlns:a="http://schemas.openxmlformats.org/drawingml/2006/main">
+              <a:graphicData uri="http://schemas.openxmlformats.org/drawingml/2006/picture">
+                <pic:pic xmlns:pic="http://schemas.openxmlformats.org/drawingml/2006/picture">
+                  <pic:nvPicPr>
+                    <pic:cNvPr id="2099003082" name="Picture 7" descr="A screenshot of a computer&#10;&#10;Description automatically generated"/>
+                    <pic:cNvPicPr/>
+                  </pic:nvPicPr>
+                  <pic:blipFill>
+                    <a:blip r:embed="rId11" cstate="print">
+                      <a:extLst>
+                        <a:ext uri="{28A0092B-C50C-407E-A947-70E740481C1C}">
+                          <a14:useLocalDpi xmlns:a14="http://schemas.microsoft.com/office/drawing/2010/main" val="0"/>
+                        </a:ext>
+                      </a:extLst>
+                    </a:blip>
+                    <a:stretch>
+                      <a:fillRect/>
+                    </a:stretch>
+                  </pic:blipFill>
+                  <pic:spPr>
+                    <a:xfrm>
+                      <a:off x="0" y="0"/>
+                      <a:ext cx="5943600" cy="3714750"/>
+                    </a:xfrm>
+                    <a:prstGeom prst="rect">
+                      <a:avLst/>
+                    </a:prstGeom>
+                  </pic:spPr>
+                </pic:pic>
+              </a:graphicData>
+            </a:graphic>
+          </wp:inline>
+        </w:drawing>
+      </w:r>
+    </w:p>
+    <w:p/>
+    <w:p/>
+    <w:p>
+      <w:r>
+        <w:lastRenderedPageBreak/>
+        <w:t>Output - i2c-blink</w:t>
+      </w:r>
+    </w:p>
+    <w:p>
+      <w:r>
+        <w:rPr>
+          <w:noProof/>
+        </w:rPr>
+        <w:drawing>
+          <wp:inline distT="0" distB="0" distL="0" distR="0" wp14:anchorId="235FA786" wp14:editId="5AE6666B">
+            <wp:extent cx="5943600" cy="3714750"/>
+            <wp:effectExtent l="0" t="0" r="0" b="6350"/>
+            <wp:docPr id="1534663489" name="Picture 8" descr="A screenshot of a computer&#10;&#10;Description automatically generated"/>
+            <wp:cNvGraphicFramePr>
+              <a:graphicFrameLocks xmlns:a="http://schemas.openxmlformats.org/drawingml/2006/main" noChangeAspect="1"/>
+            </wp:cNvGraphicFramePr>
+            <a:graphic xmlns:a="http://schemas.openxmlformats.org/drawingml/2006/main">
+              <a:graphicData uri="http://schemas.openxmlformats.org/drawingml/2006/picture">
+                <pic:pic xmlns:pic="http://schemas.openxmlformats.org/drawingml/2006/picture">
+                  <pic:nvPicPr>
+                    <pic:cNvPr id="1534663489" name="Picture 8" descr="A screenshot of a computer&#10;&#10;Description automatically generated"/>
+                    <pic:cNvPicPr/>
+                  </pic:nvPicPr>
+                  <pic:blipFill>
+                    <a:blip r:embed="rId12" cstate="print">
+                      <a:extLst>
+                        <a:ext uri="{28A0092B-C50C-407E-A947-70E740481C1C}">
+                          <a14:useLocalDpi xmlns:a14="http://schemas.microsoft.com/office/drawing/2010/main" val="0"/>
+                        </a:ext>
+                      </a:extLst>
+                    </a:blip>
+                    <a:stretch>
+                      <a:fillRect/>
+                    </a:stretch>
+                  </pic:blipFill>
+                  <pic:spPr>
+                    <a:xfrm>
+                      <a:off x="0" y="0"/>
+                      <a:ext cx="5943600" cy="3714750"/>
+                    </a:xfrm>
+                    <a:prstGeom prst="rect">
+                      <a:avLst/>
+                    </a:prstGeom>
+                  </pic:spPr>
+                </pic:pic>
+              </a:graphicData>
+            </a:graphic>
+          </wp:inline>
+        </w:drawing>
+      </w:r>
+    </w:p>
     <w:sectPr>
       <w:pgSz w:w="12240" w:h="15840"/>
       <w:pgMar w:top="1440" w:right="1440" w:bottom="1440" w:left="1440" w:header="720" w:footer="720" w:gutter="0"/>
@@ -449,6 +992,31 @@
     <w:semiHidden/>
     <w:unhideWhenUsed/>
   </w:style>
+  <w:style w:type="paragraph" w:styleId="PlainText">
+    <w:name w:val="Plain Text"/>
+    <w:basedOn w:val="Normal"/>
+    <w:link w:val="PlainTextChar"/>
+    <w:uiPriority w:val="99"/>
+    <w:unhideWhenUsed/>
+    <w:rsid w:val="00675117"/>
+    <w:rPr>
+      <w:rFonts w:ascii="Consolas" w:hAnsi="Consolas" w:cs="Consolas"/>
+      <w:sz w:val="21"/>
+      <w:szCs w:val="21"/>
+    </w:rPr>
+  </w:style>
+  <w:style w:type="character" w:customStyle="1" w:styleId="PlainTextChar">
+    <w:name w:val="Plain Text Char"/>
+    <w:basedOn w:val="DefaultParagraphFont"/>
+    <w:link w:val="PlainText"/>
+    <w:uiPriority w:val="99"/>
+    <w:rsid w:val="00675117"/>
+    <w:rPr>
+      <w:rFonts w:ascii="Consolas" w:hAnsi="Consolas" w:cs="Consolas"/>
+      <w:sz w:val="21"/>
+      <w:szCs w:val="21"/>
+    </w:rPr>
+  </w:style>
 </w:styles>
 </file>
 

</xml_diff>